<commit_message>
completes planning and design stage of application
</commit_message>
<xml_diff>
--- a/Documentation/Mine Fleet Sensor Data API Project Plan.docx
+++ b/Documentation/Mine Fleet Sensor Data API Project Plan.docx
@@ -216,14 +216,27 @@
       <w:r>
         <w:t xml:space="preserve">Figure </w:t>
       </w:r>
-      <w:fldSimple w:instr=" SEQ Figure \* ARABIC ">
-        <w:r>
-          <w:rPr>
-            <w:noProof/>
-          </w:rPr>
-          <w:t>1</w:t>
-        </w:r>
-      </w:fldSimple>
+      <w:r>
+        <w:fldChar w:fldCharType="begin"/>
+      </w:r>
+      <w:r>
+        <w:instrText xml:space="preserve"> SEQ Figure \* ARABIC </w:instrText>
+      </w:r>
+      <w:r>
+        <w:fldChar w:fldCharType="separate"/>
+      </w:r>
+      <w:r>
+        <w:rPr>
+          <w:noProof/>
+        </w:rPr>
+        <w:t>1</w:t>
+      </w:r>
+      <w:r>
+        <w:rPr>
+          <w:noProof/>
+        </w:rPr>
+        <w:fldChar w:fldCharType="end"/>
+      </w:r>
       <w:r>
         <w:t>: Minestar assumed architecture in addition to Mine Fleet Sensor Data API</w:t>
       </w:r>
@@ -428,7 +441,13 @@
         <w:t>GET</w:t>
       </w:r>
       <w:r>
-        <w:t xml:space="preserve"> /machines/{id}/latest → get latest reading</w:t>
+        <w:t xml:space="preserve"> /</w:t>
+      </w:r>
+      <w:r>
+        <w:t>sensors</w:t>
+      </w:r>
+      <w:r>
+        <w:t>/{id}/latest → get latest reading</w:t>
       </w:r>
     </w:p>
     <w:p>
@@ -502,43 +521,519 @@
       </w:r>
     </w:p>
     <w:p>
-      <w:r>
-        <w:t>Ticket 1: Create Machine and Sensor data models (Estimate: 30 min)</w:t>
-      </w:r>
-    </w:p>
-    <w:p>
-      <w:r>
-        <w:t>Ticket 2: Implement POST /sensors endpoint with validation (Estimate: 90 min)</w:t>
-      </w:r>
-    </w:p>
-    <w:p>
-      <w:r>
-        <w:t>Ticket 3: Implement GET /machines/{id}/latest endpoint (Estimate: 60 min)</w:t>
-      </w:r>
-    </w:p>
-    <w:p>
-      <w:r>
-        <w:t>Ticket 4: Implement in-memory database storage (Estimate: 60 min)</w:t>
-      </w:r>
-    </w:p>
-    <w:p>
-      <w:r>
-        <w:t>Ticket 5: Write unit tests for endpoints (Estimate: 60 min)</w:t>
-      </w:r>
-    </w:p>
-    <w:p>
-      <w:r>
-        <w:t>Ticket 6: Setup project structure, Maven/Gradle, GitHub repo (Estimate: 30 min)</w:t>
-      </w:r>
-    </w:p>
-    <w:p>
-      <w:r>
-        <w:t>Ticket 7: Create README &amp; documentation (Estimate: 30 min)</w:t>
-      </w:r>
-    </w:p>
-    <w:p>
-      <w:r>
-        <w:t>Ticket 8: Final testing &amp; demo (Estimate: 60 min)</w:t>
+      <w:pPr>
+        <w:rPr>
+          <w:u w:val="single"/>
+        </w:rPr>
+      </w:pPr>
+      <w:r>
+        <w:rPr>
+          <w:u w:val="single"/>
+        </w:rPr>
+        <w:t xml:space="preserve">Ticket 1 - </w:t>
+      </w:r>
+      <w:r>
+        <w:rPr>
+          <w:u w:val="single"/>
+        </w:rPr>
+        <w:t>Setup project structure</w:t>
+      </w:r>
+    </w:p>
+    <w:p>
+      <w:r>
+        <w:t>Create Maven project with proper package structure</w:t>
+      </w:r>
+    </w:p>
+    <w:p>
+      <w:r>
+        <w:t>Setup VS Code workspace and GitHub repository</w:t>
+      </w:r>
+    </w:p>
+    <w:p>
+      <w:r>
+        <w:t>Estimated time: 30 min</w:t>
+      </w:r>
+    </w:p>
+    <w:p/>
+    <w:p>
+      <w:pPr>
+        <w:rPr>
+          <w:u w:val="single"/>
+        </w:rPr>
+      </w:pPr>
+      <w:r>
+        <w:rPr>
+          <w:u w:val="single"/>
+        </w:rPr>
+        <w:t xml:space="preserve">Ticket </w:t>
+      </w:r>
+      <w:r>
+        <w:rPr>
+          <w:u w:val="single"/>
+        </w:rPr>
+        <w:t>2</w:t>
+      </w:r>
+      <w:r>
+        <w:rPr>
+          <w:u w:val="single"/>
+        </w:rPr>
+        <w:t xml:space="preserve"> - </w:t>
+      </w:r>
+      <w:r>
+        <w:rPr>
+          <w:u w:val="single"/>
+        </w:rPr>
+        <w:t>Write unit tests (TDD)</w:t>
+      </w:r>
+    </w:p>
+    <w:p>
+      <w:r>
+        <w:t>Test POST endpoint: valid &amp; invalid data (UT-01, UT-02)</w:t>
+      </w:r>
+    </w:p>
+    <w:p>
+      <w:r>
+        <w:t>Test repository storage &amp; retrieval (UT-03, UT-04, UT-05)</w:t>
+      </w:r>
+    </w:p>
+    <w:p>
+      <w:r>
+        <w:lastRenderedPageBreak/>
+        <w:t>Test JSON response schema (UT-06)</w:t>
+      </w:r>
+    </w:p>
+    <w:p>
+      <w:r>
+        <w:t>Run all tests via Maven (</w:t>
+      </w:r>
+      <w:proofErr w:type="spellStart"/>
+      <w:r>
+        <w:t>mvn</w:t>
+      </w:r>
+      <w:proofErr w:type="spellEnd"/>
+      <w:r>
+        <w:t xml:space="preserve"> test)</w:t>
+      </w:r>
+    </w:p>
+    <w:p>
+      <w:r>
+        <w:t>Estimated time: 60 min</w:t>
+      </w:r>
+    </w:p>
+    <w:p/>
+    <w:p>
+      <w:pPr>
+        <w:rPr>
+          <w:u w:val="single"/>
+        </w:rPr>
+      </w:pPr>
+      <w:r>
+        <w:rPr>
+          <w:u w:val="single"/>
+        </w:rPr>
+        <w:t xml:space="preserve">Ticket </w:t>
+      </w:r>
+      <w:r>
+        <w:rPr>
+          <w:u w:val="single"/>
+        </w:rPr>
+        <w:t>3</w:t>
+      </w:r>
+      <w:r>
+        <w:rPr>
+          <w:u w:val="single"/>
+        </w:rPr>
+        <w:t xml:space="preserve"> - </w:t>
+      </w:r>
+      <w:r>
+        <w:rPr>
+          <w:u w:val="single"/>
+        </w:rPr>
+        <w:t>Create Temperature model</w:t>
+      </w:r>
+    </w:p>
+    <w:p>
+      <w:r>
+        <w:t xml:space="preserve">Define fields: </w:t>
+      </w:r>
+      <w:proofErr w:type="spellStart"/>
+      <w:r>
+        <w:t>sensorId</w:t>
+      </w:r>
+      <w:proofErr w:type="spellEnd"/>
+      <w:r>
+        <w:t>, timestamp, temperature</w:t>
+      </w:r>
+    </w:p>
+    <w:p>
+      <w:r>
+        <w:t>Include getters, setters, and constructors</w:t>
+      </w:r>
+    </w:p>
+    <w:p>
+      <w:r>
+        <w:t>Estimated time: 30 min</w:t>
+      </w:r>
+    </w:p>
+    <w:p/>
+    <w:p>
+      <w:pPr>
+        <w:rPr>
+          <w:u w:val="single"/>
+        </w:rPr>
+      </w:pPr>
+      <w:r>
+        <w:rPr>
+          <w:u w:val="single"/>
+        </w:rPr>
+        <w:t xml:space="preserve">Ticket </w:t>
+      </w:r>
+      <w:r>
+        <w:rPr>
+          <w:u w:val="single"/>
+        </w:rPr>
+        <w:t>4</w:t>
+      </w:r>
+      <w:r>
+        <w:rPr>
+          <w:u w:val="single"/>
+        </w:rPr>
+        <w:t xml:space="preserve"> - </w:t>
+      </w:r>
+      <w:r>
+        <w:rPr>
+          <w:u w:val="single"/>
+        </w:rPr>
+        <w:t>Implement in-memory repository</w:t>
+      </w:r>
+    </w:p>
+    <w:p>
+      <w:proofErr w:type="spellStart"/>
+      <w:r>
+        <w:t>TemperatureRepository</w:t>
+      </w:r>
+      <w:proofErr w:type="spellEnd"/>
+      <w:r>
+        <w:t xml:space="preserve"> to store latest readings keyed by </w:t>
+      </w:r>
+      <w:proofErr w:type="spellStart"/>
+      <w:r>
+        <w:t>sensorId</w:t>
+      </w:r>
+      <w:proofErr w:type="spellEnd"/>
+    </w:p>
+    <w:p>
+      <w:r>
+        <w:t xml:space="preserve">Ensure thread-safe storage using </w:t>
+      </w:r>
+      <w:proofErr w:type="spellStart"/>
+      <w:r>
+        <w:t>ConcurrentHashMap</w:t>
+      </w:r>
+      <w:proofErr w:type="spellEnd"/>
+      <w:r>
+        <w:t xml:space="preserve"> or equivalent</w:t>
+      </w:r>
+    </w:p>
+    <w:p>
+      <w:r>
+        <w:t>Estimated time: 60 min</w:t>
+      </w:r>
+    </w:p>
+    <w:p/>
+    <w:p>
+      <w:pPr>
+        <w:rPr>
+          <w:u w:val="single"/>
+        </w:rPr>
+      </w:pPr>
+      <w:r>
+        <w:rPr>
+          <w:u w:val="single"/>
+        </w:rPr>
+        <w:t xml:space="preserve">Ticket </w:t>
+      </w:r>
+      <w:r>
+        <w:rPr>
+          <w:u w:val="single"/>
+        </w:rPr>
+        <w:t>5</w:t>
+      </w:r>
+      <w:r>
+        <w:rPr>
+          <w:u w:val="single"/>
+        </w:rPr>
+        <w:t xml:space="preserve"> - </w:t>
+      </w:r>
+      <w:r>
+        <w:rPr>
+          <w:u w:val="single"/>
+        </w:rPr>
+        <w:t>Implement POST</w:t>
+      </w:r>
+    </w:p>
+    <w:p>
+      <w:r>
+        <w:t xml:space="preserve">Controller receives sensor data, maps JSON → </w:t>
+      </w:r>
+      <w:proofErr w:type="spellStart"/>
+      <w:r>
+        <w:t>TemperatureReading</w:t>
+      </w:r>
+      <w:proofErr w:type="spellEnd"/>
+    </w:p>
+    <w:p>
+      <w:r>
+        <w:t xml:space="preserve">Calls </w:t>
+      </w:r>
+      <w:proofErr w:type="spellStart"/>
+      <w:r>
+        <w:t>TemperatureService</w:t>
+      </w:r>
+      <w:proofErr w:type="spellEnd"/>
+      <w:r>
+        <w:t xml:space="preserve"> for validation and business logic</w:t>
+      </w:r>
+    </w:p>
+    <w:p>
+      <w:r>
+        <w:t>Returns HTTP 201 Created or HTTP 400 Bad Request for invalid input</w:t>
+      </w:r>
+    </w:p>
+    <w:p>
+      <w:r>
+        <w:t>Estimated time: 90 min</w:t>
+      </w:r>
+    </w:p>
+    <w:p/>
+    <w:p>
+      <w:pPr>
+        <w:rPr>
+          <w:u w:val="single"/>
+        </w:rPr>
+      </w:pPr>
+      <w:r>
+        <w:rPr>
+          <w:u w:val="single"/>
+        </w:rPr>
+        <w:t xml:space="preserve">Ticket </w:t>
+      </w:r>
+      <w:r>
+        <w:rPr>
+          <w:u w:val="single"/>
+        </w:rPr>
+        <w:t>6</w:t>
+      </w:r>
+      <w:r>
+        <w:rPr>
+          <w:u w:val="single"/>
+        </w:rPr>
+        <w:t xml:space="preserve"> - </w:t>
+      </w:r>
+      <w:r>
+        <w:rPr>
+          <w:u w:val="single"/>
+        </w:rPr>
+        <w:t xml:space="preserve">Implement </w:t>
+      </w:r>
+      <w:proofErr w:type="spellStart"/>
+      <w:r>
+        <w:rPr>
+          <w:u w:val="single"/>
+        </w:rPr>
+        <w:t>TemperatureService</w:t>
+      </w:r>
+      <w:proofErr w:type="spellEnd"/>
+      <w:r>
+        <w:rPr>
+          <w:u w:val="single"/>
+        </w:rPr>
+        <w:t xml:space="preserve"> logic</w:t>
+      </w:r>
+    </w:p>
+    <w:p>
+      <w:r>
+        <w:t>Validate required fields (</w:t>
+      </w:r>
+      <w:proofErr w:type="spellStart"/>
+      <w:r>
+        <w:t>sensorId</w:t>
+      </w:r>
+      <w:proofErr w:type="spellEnd"/>
+      <w:r>
+        <w:t>, timestamp, temperature)</w:t>
+      </w:r>
+    </w:p>
+    <w:p>
+      <w:r>
+        <w:t>Check business rules (temperature threshold &gt; 100)</w:t>
+      </w:r>
+    </w:p>
+    <w:p>
+      <w:r>
+        <w:t>Trigger alert if thresholds are exceeded</w:t>
+      </w:r>
+    </w:p>
+    <w:p>
+      <w:r>
+        <w:t>Call repository to persist reading</w:t>
+      </w:r>
+    </w:p>
+    <w:p>
+      <w:r>
+        <w:t>Estimated time: 60 min</w:t>
+      </w:r>
+    </w:p>
+    <w:p/>
+    <w:p>
+      <w:pPr>
+        <w:rPr>
+          <w:u w:val="single"/>
+        </w:rPr>
+      </w:pPr>
+      <w:r>
+        <w:rPr>
+          <w:u w:val="single"/>
+        </w:rPr>
+        <w:t xml:space="preserve">Ticket </w:t>
+      </w:r>
+      <w:r>
+        <w:rPr>
+          <w:u w:val="single"/>
+        </w:rPr>
+        <w:t>7</w:t>
+      </w:r>
+      <w:r>
+        <w:rPr>
+          <w:u w:val="single"/>
+        </w:rPr>
+        <w:t xml:space="preserve"> - </w:t>
+      </w:r>
+      <w:r>
+        <w:rPr>
+          <w:u w:val="single"/>
+        </w:rPr>
+        <w:t xml:space="preserve">Implement GET </w:t>
+      </w:r>
+    </w:p>
+    <w:p>
+      <w:r>
+        <w:t xml:space="preserve">Retrieve latest reading for a given </w:t>
+      </w:r>
+      <w:proofErr w:type="spellStart"/>
+      <w:r>
+        <w:t>sensorId</w:t>
+      </w:r>
+      <w:proofErr w:type="spellEnd"/>
+    </w:p>
+    <w:p>
+      <w:r>
+        <w:lastRenderedPageBreak/>
+        <w:t>Return HTTP 200 OK with JSON or HTTP 404 Not Found if no data</w:t>
+      </w:r>
+    </w:p>
+    <w:p>
+      <w:r>
+        <w:t>Ensure consistent JSON response structure</w:t>
+      </w:r>
+    </w:p>
+    <w:p>
+      <w:r>
+        <w:t>Estimated time: 60 min</w:t>
+      </w:r>
+    </w:p>
+    <w:p/>
+    <w:p>
+      <w:pPr>
+        <w:rPr>
+          <w:u w:val="single"/>
+        </w:rPr>
+      </w:pPr>
+      <w:r>
+        <w:rPr>
+          <w:u w:val="single"/>
+        </w:rPr>
+        <w:t xml:space="preserve">Ticket </w:t>
+      </w:r>
+      <w:r>
+        <w:rPr>
+          <w:u w:val="single"/>
+        </w:rPr>
+        <w:t>8</w:t>
+      </w:r>
+      <w:r>
+        <w:rPr>
+          <w:u w:val="single"/>
+        </w:rPr>
+        <w:t xml:space="preserve"> - </w:t>
+      </w:r>
+      <w:r>
+        <w:rPr>
+          <w:u w:val="single"/>
+        </w:rPr>
+        <w:t xml:space="preserve">Create README </w:t>
+      </w:r>
+    </w:p>
+    <w:p>
+      <w:r>
+        <w:t>Include setup instructions, how to run tests, and project overview</w:t>
+      </w:r>
+    </w:p>
+    <w:p>
+      <w:r>
+        <w:t>Estimated time: 30 min</w:t>
+      </w:r>
+    </w:p>
+    <w:p/>
+    <w:p>
+      <w:pPr>
+        <w:rPr>
+          <w:u w:val="single"/>
+        </w:rPr>
+      </w:pPr>
+      <w:r>
+        <w:rPr>
+          <w:u w:val="single"/>
+        </w:rPr>
+        <w:t xml:space="preserve">Ticket </w:t>
+      </w:r>
+      <w:r>
+        <w:rPr>
+          <w:u w:val="single"/>
+        </w:rPr>
+        <w:t>9</w:t>
+      </w:r>
+      <w:r>
+        <w:rPr>
+          <w:u w:val="single"/>
+        </w:rPr>
+        <w:t xml:space="preserve"> - </w:t>
+      </w:r>
+      <w:r>
+        <w:rPr>
+          <w:u w:val="single"/>
+        </w:rPr>
+        <w:t>Final testing &amp; demo</w:t>
+      </w:r>
+    </w:p>
+    <w:p>
+      <w:r>
+        <w:t>Execute system tests ST-01 → ST-06</w:t>
+      </w:r>
+    </w:p>
+    <w:p>
+      <w:r>
+        <w:t>Verify acceptance criteria: valid submissions, retrieval, alerts, consistent JSON, test coverage</w:t>
+      </w:r>
+    </w:p>
+    <w:p>
+      <w:r>
+        <w:t>Prepare demo (Postman collection or screenshots)</w:t>
+      </w:r>
+    </w:p>
+    <w:p>
+      <w:r>
+        <w:t>Estimated time: 60 min</w:t>
       </w:r>
     </w:p>
     <w:p/>
@@ -574,7 +1069,7 @@
         <w:pStyle w:val="ListParagraph"/>
         <w:numPr>
           <w:ilvl w:val="0"/>
-          <w:numId w:val="9"/>
+          <w:numId w:val="12"/>
         </w:numPr>
       </w:pPr>
       <w:r>
@@ -586,7 +1081,7 @@
         <w:pStyle w:val="ListParagraph"/>
         <w:numPr>
           <w:ilvl w:val="0"/>
-          <w:numId w:val="9"/>
+          <w:numId w:val="12"/>
         </w:numPr>
       </w:pPr>
       <w:r>
@@ -598,7 +1093,7 @@
         <w:pStyle w:val="ListParagraph"/>
         <w:numPr>
           <w:ilvl w:val="0"/>
-          <w:numId w:val="9"/>
+          <w:numId w:val="12"/>
         </w:numPr>
       </w:pPr>
       <w:r>
@@ -610,11 +1105,23 @@
         <w:pStyle w:val="ListParagraph"/>
         <w:numPr>
           <w:ilvl w:val="0"/>
-          <w:numId w:val="9"/>
+          <w:numId w:val="12"/>
         </w:numPr>
       </w:pPr>
       <w:r>
         <w:t>Documentation is clear and demonstrates project workflow</w:t>
+      </w:r>
+      <w:r>
+        <w:t xml:space="preserve"> c</w:t>
+      </w:r>
+      <w:r>
+        <w:t xml:space="preserve">onstraints &amp; </w:t>
+      </w:r>
+      <w:r>
+        <w:t>a</w:t>
+      </w:r>
+      <w:r>
+        <w:t>ssumptions</w:t>
       </w:r>
     </w:p>
     <w:p>
@@ -622,97 +1129,50 @@
         <w:pStyle w:val="ListParagraph"/>
         <w:numPr>
           <w:ilvl w:val="0"/>
-          <w:numId w:val="9"/>
+          <w:numId w:val="12"/>
         </w:numPr>
       </w:pPr>
       <w:r>
-        <w:t>Constraints &amp; Assumptions</w:t>
-      </w:r>
-    </w:p>
+        <w:t>GitHub repository with code, tests, and documentation</w:t>
+      </w:r>
+    </w:p>
+    <w:p/>
     <w:p>
       <w:pPr>
         <w:pStyle w:val="ListParagraph"/>
         <w:numPr>
           <w:ilvl w:val="0"/>
-          <w:numId w:val="9"/>
+          <w:numId w:val="8"/>
         </w:numPr>
-      </w:pPr>
-      <w:r>
-        <w:t>Demo is in-memory; no production database required</w:t>
-      </w:r>
-    </w:p>
-    <w:p>
-      <w:pPr>
-        <w:pStyle w:val="ListParagraph"/>
-        <w:numPr>
-          <w:ilvl w:val="0"/>
-          <w:numId w:val="9"/>
-        </w:numPr>
-      </w:pPr>
-      <w:r>
-        <w:t>Real-time processing is simulated (no streaming)</w:t>
-      </w:r>
-    </w:p>
-    <w:p>
-      <w:pPr>
-        <w:pStyle w:val="ListParagraph"/>
-        <w:numPr>
-          <w:ilvl w:val="0"/>
-          <w:numId w:val="9"/>
-        </w:numPr>
-      </w:pPr>
-      <w:r>
-        <w:t>Focus is on backend Java and API, not frontend UI</w:t>
-      </w:r>
-    </w:p>
-    <w:p>
-      <w:pPr>
-        <w:pStyle w:val="ListParagraph"/>
-        <w:numPr>
-          <w:ilvl w:val="0"/>
-          <w:numId w:val="9"/>
-        </w:numPr>
-      </w:pPr>
-      <w:r>
-        <w:t>Deliverables</w:t>
-      </w:r>
-    </w:p>
-    <w:p>
-      <w:pPr>
-        <w:pStyle w:val="ListParagraph"/>
-        <w:numPr>
-          <w:ilvl w:val="0"/>
-          <w:numId w:val="9"/>
-        </w:numPr>
-      </w:pPr>
-      <w:r>
-        <w:t>GitHub repository with code, tests, and documentation</w:t>
-      </w:r>
-    </w:p>
-    <w:p>
-      <w:pPr>
-        <w:pStyle w:val="ListParagraph"/>
-        <w:numPr>
-          <w:ilvl w:val="0"/>
-          <w:numId w:val="9"/>
-        </w:numPr>
-      </w:pPr>
-      <w:r>
-        <w:t>Jira tickets showing user stories, backlog, and estimated completion</w:t>
-      </w:r>
-    </w:p>
-    <w:p>
-      <w:pPr>
-        <w:pStyle w:val="ListParagraph"/>
-        <w:numPr>
-          <w:ilvl w:val="0"/>
-          <w:numId w:val="9"/>
-        </w:numPr>
-      </w:pPr>
-      <w:r>
-        <w:t>Brief demo showing API functionality</w:t>
-      </w:r>
-    </w:p>
+        <w:rPr>
+          <w:b/>
+          <w:bCs/>
+        </w:rPr>
+      </w:pPr>
+      <w:r>
+        <w:rPr>
+          <w:b/>
+          <w:bCs/>
+        </w:rPr>
+        <w:t>Future Improvements:</w:t>
+      </w:r>
+    </w:p>
+    <w:p>
+      <w:r>
+        <w:t xml:space="preserve">Use Jira for ticketing system. </w:t>
+      </w:r>
+    </w:p>
+    <w:p>
+      <w:r>
+        <w:t xml:space="preserve">Use database. </w:t>
+      </w:r>
+    </w:p>
+    <w:p>
+      <w:r>
+        <w:t>Add multi-threading.</w:t>
+      </w:r>
+    </w:p>
+    <w:p/>
     <w:sectPr>
       <w:footerReference w:type="default" r:id="rId8"/>
       <w:pgSz w:w="11906" w:h="16838"/>
@@ -875,7 +1335,7 @@
       <w:lvlText w:val=""/>
       <w:lvlJc w:val="left"/>
       <w:pPr>
-        <w:ind w:left="720" w:hanging="360"/>
+        <w:ind w:left="360" w:hanging="360"/>
       </w:pPr>
       <w:rPr>
         <w:rFonts w:ascii="Symbol" w:hAnsi="Symbol" w:hint="default"/>
@@ -887,7 +1347,7 @@
       <w:lvlText w:val="o"/>
       <w:lvlJc w:val="left"/>
       <w:pPr>
-        <w:ind w:left="1440" w:hanging="360"/>
+        <w:ind w:left="1080" w:hanging="360"/>
       </w:pPr>
       <w:rPr>
         <w:rFonts w:ascii="Courier New" w:hAnsi="Courier New" w:cs="Courier New" w:hint="default"/>
@@ -899,7 +1359,7 @@
       <w:lvlText w:val=""/>
       <w:lvlJc w:val="left"/>
       <w:pPr>
-        <w:ind w:left="2160" w:hanging="360"/>
+        <w:ind w:left="1800" w:hanging="360"/>
       </w:pPr>
       <w:rPr>
         <w:rFonts w:ascii="Wingdings" w:hAnsi="Wingdings" w:hint="default"/>
@@ -911,7 +1371,7 @@
       <w:lvlText w:val=""/>
       <w:lvlJc w:val="left"/>
       <w:pPr>
-        <w:ind w:left="2880" w:hanging="360"/>
+        <w:ind w:left="2520" w:hanging="360"/>
       </w:pPr>
       <w:rPr>
         <w:rFonts w:ascii="Symbol" w:hAnsi="Symbol" w:hint="default"/>
@@ -923,7 +1383,7 @@
       <w:lvlText w:val="o"/>
       <w:lvlJc w:val="left"/>
       <w:pPr>
-        <w:ind w:left="3600" w:hanging="360"/>
+        <w:ind w:left="3240" w:hanging="360"/>
       </w:pPr>
       <w:rPr>
         <w:rFonts w:ascii="Courier New" w:hAnsi="Courier New" w:cs="Courier New" w:hint="default"/>
@@ -935,7 +1395,7 @@
       <w:lvlText w:val=""/>
       <w:lvlJc w:val="left"/>
       <w:pPr>
-        <w:ind w:left="4320" w:hanging="360"/>
+        <w:ind w:left="3960" w:hanging="360"/>
       </w:pPr>
       <w:rPr>
         <w:rFonts w:ascii="Wingdings" w:hAnsi="Wingdings" w:hint="default"/>
@@ -947,7 +1407,7 @@
       <w:lvlText w:val=""/>
       <w:lvlJc w:val="left"/>
       <w:pPr>
-        <w:ind w:left="5040" w:hanging="360"/>
+        <w:ind w:left="4680" w:hanging="360"/>
       </w:pPr>
       <w:rPr>
         <w:rFonts w:ascii="Symbol" w:hAnsi="Symbol" w:hint="default"/>
@@ -959,7 +1419,7 @@
       <w:lvlText w:val="o"/>
       <w:lvlJc w:val="left"/>
       <w:pPr>
-        <w:ind w:left="5760" w:hanging="360"/>
+        <w:ind w:left="5400" w:hanging="360"/>
       </w:pPr>
       <w:rPr>
         <w:rFonts w:ascii="Courier New" w:hAnsi="Courier New" w:cs="Courier New" w:hint="default"/>
@@ -971,7 +1431,7 @@
       <w:lvlText w:val=""/>
       <w:lvlJc w:val="left"/>
       <w:pPr>
-        <w:ind w:left="6480" w:hanging="360"/>
+        <w:ind w:left="6120" w:hanging="360"/>
       </w:pPr>
       <w:rPr>
         <w:rFonts w:ascii="Wingdings" w:hAnsi="Wingdings" w:hint="default"/>
@@ -1322,6 +1782,92 @@
     </w:lvl>
   </w:abstractNum>
   <w:abstractNum w:abstractNumId="4" w15:restartNumberingAfterBreak="0">
+    <w:nsid w:val="1D5918F4"/>
+    <w:multiLevelType w:val="hybridMultilevel"/>
+    <w:tmpl w:val="E0B06B5A"/>
+    <w:lvl w:ilvl="0" w:tplc="0C090017">
+      <w:start w:val="1"/>
+      <w:numFmt w:val="lowerLetter"/>
+      <w:lvlText w:val="%1)"/>
+      <w:lvlJc w:val="left"/>
+      <w:pPr>
+        <w:ind w:left="360" w:hanging="360"/>
+      </w:pPr>
+    </w:lvl>
+    <w:lvl w:ilvl="1" w:tplc="0C090019" w:tentative="1">
+      <w:start w:val="1"/>
+      <w:numFmt w:val="lowerLetter"/>
+      <w:lvlText w:val="%2."/>
+      <w:lvlJc w:val="left"/>
+      <w:pPr>
+        <w:ind w:left="1080" w:hanging="360"/>
+      </w:pPr>
+    </w:lvl>
+    <w:lvl w:ilvl="2" w:tplc="0C09001B" w:tentative="1">
+      <w:start w:val="1"/>
+      <w:numFmt w:val="lowerRoman"/>
+      <w:lvlText w:val="%3."/>
+      <w:lvlJc w:val="right"/>
+      <w:pPr>
+        <w:ind w:left="1800" w:hanging="180"/>
+      </w:pPr>
+    </w:lvl>
+    <w:lvl w:ilvl="3" w:tplc="0C09000F" w:tentative="1">
+      <w:start w:val="1"/>
+      <w:numFmt w:val="decimal"/>
+      <w:lvlText w:val="%4."/>
+      <w:lvlJc w:val="left"/>
+      <w:pPr>
+        <w:ind w:left="2520" w:hanging="360"/>
+      </w:pPr>
+    </w:lvl>
+    <w:lvl w:ilvl="4" w:tplc="0C090019" w:tentative="1">
+      <w:start w:val="1"/>
+      <w:numFmt w:val="lowerLetter"/>
+      <w:lvlText w:val="%5."/>
+      <w:lvlJc w:val="left"/>
+      <w:pPr>
+        <w:ind w:left="3240" w:hanging="360"/>
+      </w:pPr>
+    </w:lvl>
+    <w:lvl w:ilvl="5" w:tplc="0C09001B" w:tentative="1">
+      <w:start w:val="1"/>
+      <w:numFmt w:val="lowerRoman"/>
+      <w:lvlText w:val="%6."/>
+      <w:lvlJc w:val="right"/>
+      <w:pPr>
+        <w:ind w:left="3960" w:hanging="180"/>
+      </w:pPr>
+    </w:lvl>
+    <w:lvl w:ilvl="6" w:tplc="0C09000F" w:tentative="1">
+      <w:start w:val="1"/>
+      <w:numFmt w:val="decimal"/>
+      <w:lvlText w:val="%7."/>
+      <w:lvlJc w:val="left"/>
+      <w:pPr>
+        <w:ind w:left="4680" w:hanging="360"/>
+      </w:pPr>
+    </w:lvl>
+    <w:lvl w:ilvl="7" w:tplc="0C090019" w:tentative="1">
+      <w:start w:val="1"/>
+      <w:numFmt w:val="lowerLetter"/>
+      <w:lvlText w:val="%8."/>
+      <w:lvlJc w:val="left"/>
+      <w:pPr>
+        <w:ind w:left="5400" w:hanging="360"/>
+      </w:pPr>
+    </w:lvl>
+    <w:lvl w:ilvl="8" w:tplc="0C09001B" w:tentative="1">
+      <w:start w:val="1"/>
+      <w:numFmt w:val="lowerRoman"/>
+      <w:lvlText w:val="%9."/>
+      <w:lvlJc w:val="right"/>
+      <w:pPr>
+        <w:ind w:left="6120" w:hanging="180"/>
+      </w:pPr>
+    </w:lvl>
+  </w:abstractNum>
+  <w:abstractNum w:abstractNumId="5" w15:restartNumberingAfterBreak="0">
     <w:nsid w:val="20E775AF"/>
     <w:multiLevelType w:val="multilevel"/>
     <w:tmpl w:val="C3E0E354"/>
@@ -1435,7 +1981,7 @@
       </w:rPr>
     </w:lvl>
   </w:abstractNum>
-  <w:abstractNum w:abstractNumId="5" w15:restartNumberingAfterBreak="0">
+  <w:abstractNum w:abstractNumId="6" w15:restartNumberingAfterBreak="0">
     <w:nsid w:val="43875EB3"/>
     <w:multiLevelType w:val="hybridMultilevel"/>
     <w:tmpl w:val="95708B26"/>
@@ -1521,7 +2067,7 @@
       </w:pPr>
     </w:lvl>
   </w:abstractNum>
-  <w:abstractNum w:abstractNumId="6" w15:restartNumberingAfterBreak="0">
+  <w:abstractNum w:abstractNumId="7" w15:restartNumberingAfterBreak="0">
     <w:nsid w:val="497C6578"/>
     <w:multiLevelType w:val="hybridMultilevel"/>
     <w:tmpl w:val="11D6C57A"/>
@@ -1634,7 +2180,7 @@
       </w:rPr>
     </w:lvl>
   </w:abstractNum>
-  <w:abstractNum w:abstractNumId="7" w15:restartNumberingAfterBreak="0">
+  <w:abstractNum w:abstractNumId="8" w15:restartNumberingAfterBreak="0">
     <w:nsid w:val="684607B4"/>
     <w:multiLevelType w:val="hybridMultilevel"/>
     <w:tmpl w:val="89EA7236"/>
@@ -1747,7 +2293,7 @@
       </w:rPr>
     </w:lvl>
   </w:abstractNum>
-  <w:abstractNum w:abstractNumId="8" w15:restartNumberingAfterBreak="0">
+  <w:abstractNum w:abstractNumId="9" w15:restartNumberingAfterBreak="0">
     <w:nsid w:val="6FF43477"/>
     <w:multiLevelType w:val="hybridMultilevel"/>
     <w:tmpl w:val="C3E0E354"/>
@@ -1860,7 +2406,7 @@
       </w:rPr>
     </w:lvl>
   </w:abstractNum>
-  <w:abstractNum w:abstractNumId="9" w15:restartNumberingAfterBreak="0">
+  <w:abstractNum w:abstractNumId="10" w15:restartNumberingAfterBreak="0">
     <w:nsid w:val="7AEE4A4C"/>
     <w:multiLevelType w:val="hybridMultilevel"/>
     <w:tmpl w:val="177AE3CA"/>
@@ -1970,13 +2516,13 @@
     </w:lvlOverride>
   </w:num>
   <w:num w:numId="3" w16cid:durableId="2100448235">
-    <w:abstractNumId w:val="6"/>
+    <w:abstractNumId w:val="7"/>
   </w:num>
   <w:num w:numId="4" w16cid:durableId="498423425">
-    <w:abstractNumId w:val="7"/>
+    <w:abstractNumId w:val="8"/>
   </w:num>
   <w:num w:numId="5" w16cid:durableId="1777207972">
-    <w:abstractNumId w:val="8"/>
+    <w:abstractNumId w:val="9"/>
   </w:num>
   <w:num w:numId="6" w16cid:durableId="981271782">
     <w:abstractNumId w:val="3"/>
@@ -1985,15 +2531,18 @@
     <w:abstractNumId w:val="2"/>
   </w:num>
   <w:num w:numId="8" w16cid:durableId="896009020">
-    <w:abstractNumId w:val="5"/>
+    <w:abstractNumId w:val="6"/>
   </w:num>
   <w:num w:numId="9" w16cid:durableId="1880240781">
     <w:abstractNumId w:val="0"/>
   </w:num>
   <w:num w:numId="10" w16cid:durableId="1893812211">
-    <w:abstractNumId w:val="9"/>
+    <w:abstractNumId w:val="10"/>
   </w:num>
   <w:num w:numId="11" w16cid:durableId="488785200">
+    <w:abstractNumId w:val="5"/>
+  </w:num>
+  <w:num w:numId="12" w16cid:durableId="81344128">
     <w:abstractNumId w:val="4"/>
   </w:num>
 </w:numbering>

</xml_diff>